<commit_message>
Javascript up to loops
</commit_message>
<xml_diff>
--- a/FRONT/DYNAMIQUE/exercices d'ALGO/Algo.docx
+++ b/FRONT/DYNAMIQUE/exercices d'ALGO/Algo.docx
@@ -315,14 +315,10 @@
       </w:r>
       <w:r>
         <w:br/>
-      </w:r>
-      <w:r>
         <w:t>Ecrire "Entrez un nombre : "</w:t>
       </w:r>
       <w:r>
         <w:br/>
-      </w:r>
-      <w:r>
         <w:t>Lire x</w:t>
       </w:r>
       <w:r>
@@ -338,12 +334,7 @@
       </w:r>
       <w:r>
         <w:br/>
-      </w:r>
-      <w:r>
-        <w:t>Ecrire "L</w:t>
-      </w:r>
-      <w:r>
-        <w:t>e carré de votre nombre est : "</w:t>
+        <w:t>Ecrire "Le carré de votre nombre est : "</w:t>
       </w:r>
       <w:r>
         <w:br/>
@@ -368,10 +359,7 @@
       </w:r>
       <w:r>
         <w:br/>
-        <w:t xml:space="preserve">     </w:t>
-      </w:r>
-      <w:r>
-        <w:t>Ecrire "Entrez le prix HT :"</w:t>
+        <w:t xml:space="preserve">     Ecrire "Entrez le prix HT :"</w:t>
       </w:r>
     </w:p>
     <w:p>
@@ -2713,8 +2701,1492 @@
       <w:pPr>
         <w:spacing w:line="240" w:lineRule="auto"/>
       </w:pPr>
+      <w:r>
+        <w:t>Exercice 4.7</w:t>
+      </w:r>
+    </w:p>
+    <w:p>
+      <w:pPr>
+        <w:spacing w:line="240" w:lineRule="auto"/>
+      </w:pPr>
+    </w:p>
+    <w:p>
+      <w:pPr>
+        <w:spacing w:line="240" w:lineRule="auto"/>
+      </w:pPr>
+      <w:r>
+        <w:t>DÉBUT</w:t>
+      </w:r>
+    </w:p>
+    <w:p>
+      <w:pPr>
+        <w:spacing w:line="240" w:lineRule="auto"/>
+      </w:pPr>
+      <w:r>
+        <w:t>DÉBUT</w:t>
+      </w:r>
+    </w:p>
+    <w:p>
+      <w:pPr>
+        <w:spacing w:line="240" w:lineRule="auto"/>
+      </w:pPr>
+      <w:r>
+        <w:t xml:space="preserve">  Ecrire "Entrez votre âge : "</w:t>
+      </w:r>
+    </w:p>
+    <w:p>
+      <w:pPr>
+        <w:spacing w:line="240" w:lineRule="auto"/>
+      </w:pPr>
+      <w:r>
+        <w:t xml:space="preserve">  Lire </w:t>
+      </w:r>
+      <w:proofErr w:type="spellStart"/>
+      <w:r>
+        <w:t>age</w:t>
+      </w:r>
+      <w:proofErr w:type="spellEnd"/>
+    </w:p>
+    <w:p>
+      <w:pPr>
+        <w:spacing w:line="240" w:lineRule="auto"/>
+      </w:pPr>
+      <w:r>
+        <w:t xml:space="preserve">  Ecrire "Depuis combien de temps avez-vous votre permis de conduire ?"</w:t>
+      </w:r>
+    </w:p>
+    <w:p>
+      <w:pPr>
+        <w:spacing w:line="240" w:lineRule="auto"/>
+      </w:pPr>
+      <w:r>
+        <w:t xml:space="preserve">  Lire permis</w:t>
+      </w:r>
+    </w:p>
+    <w:p>
+      <w:pPr>
+        <w:spacing w:line="240" w:lineRule="auto"/>
+      </w:pPr>
+      <w:r>
+        <w:t xml:space="preserve">  Ecrire "Combien d'accidents de voiture avez-vous provoqué ?"</w:t>
+      </w:r>
+    </w:p>
+    <w:p>
+      <w:pPr>
+        <w:spacing w:line="240" w:lineRule="auto"/>
+      </w:pPr>
+      <w:r>
+        <w:t xml:space="preserve">  Lire accident</w:t>
+      </w:r>
+    </w:p>
+    <w:p>
+      <w:pPr>
+        <w:spacing w:line="240" w:lineRule="auto"/>
+      </w:pPr>
+      <w:r>
+        <w:t xml:space="preserve">  </w:t>
+      </w:r>
+    </w:p>
+    <w:p>
+      <w:pPr>
+        <w:spacing w:line="240" w:lineRule="auto"/>
+      </w:pPr>
+      <w:r>
+        <w:t xml:space="preserve">  Si </w:t>
+      </w:r>
+      <w:proofErr w:type="spellStart"/>
+      <w:r>
+        <w:t>age</w:t>
+      </w:r>
+      <w:proofErr w:type="spellEnd"/>
+      <w:r>
+        <w:t xml:space="preserve"> &lt; 25 ET permis &lt; 2 ET accident &gt; 0 Alors</w:t>
+      </w:r>
+    </w:p>
+    <w:p>
+      <w:pPr>
+        <w:spacing w:line="240" w:lineRule="auto"/>
+      </w:pPr>
+      <w:r>
+        <w:lastRenderedPageBreak/>
+        <w:t xml:space="preserve">     Ecrire "Vous êtes refusé"</w:t>
+      </w:r>
+    </w:p>
+    <w:p>
+      <w:pPr>
+        <w:spacing w:line="240" w:lineRule="auto"/>
+      </w:pPr>
+      <w:r>
+        <w:t xml:space="preserve">  Sinon si (</w:t>
+      </w:r>
+      <w:proofErr w:type="spellStart"/>
+      <w:r>
+        <w:t>age</w:t>
+      </w:r>
+      <w:proofErr w:type="spellEnd"/>
+      <w:r>
+        <w:t xml:space="preserve"> &lt; 25 ET permis &lt; 2 ET accident = 0) OU (</w:t>
+      </w:r>
+      <w:proofErr w:type="spellStart"/>
+      <w:r>
+        <w:t>age</w:t>
+      </w:r>
+      <w:proofErr w:type="spellEnd"/>
+      <w:r>
+        <w:t xml:space="preserve"> &lt; 25 ET permis &gt; 1 ET accident &gt; 0) OU (</w:t>
+      </w:r>
+      <w:proofErr w:type="spellStart"/>
+      <w:r>
+        <w:t>age</w:t>
+      </w:r>
+      <w:proofErr w:type="spellEnd"/>
+      <w:r>
+        <w:t xml:space="preserve"> &gt; 24 ET permis &lt; 2 ET accident &gt; 0) OU (</w:t>
+      </w:r>
+      <w:proofErr w:type="spellStart"/>
+      <w:r>
+        <w:t>age</w:t>
+      </w:r>
+      <w:proofErr w:type="spellEnd"/>
+      <w:r>
+        <w:t xml:space="preserve"> &gt; 24 ET permis &gt; 1 ET accident &gt; 1) Alors</w:t>
+      </w:r>
+    </w:p>
+    <w:p>
+      <w:pPr>
+        <w:spacing w:line="240" w:lineRule="auto"/>
+      </w:pPr>
+      <w:r>
+        <w:t xml:space="preserve">     </w:t>
+      </w:r>
+      <w:proofErr w:type="gramStart"/>
+      <w:r>
+        <w:t>contrat</w:t>
+      </w:r>
+      <w:proofErr w:type="gramEnd"/>
+      <w:r>
+        <w:t xml:space="preserve"> = "rouge"</w:t>
+      </w:r>
+    </w:p>
+    <w:p>
+      <w:pPr>
+        <w:spacing w:line="240" w:lineRule="auto"/>
+      </w:pPr>
+      <w:r>
+        <w:t xml:space="preserve">  Sinon si (</w:t>
+      </w:r>
+      <w:proofErr w:type="spellStart"/>
+      <w:r>
+        <w:t>age</w:t>
+      </w:r>
+      <w:proofErr w:type="spellEnd"/>
+      <w:r>
+        <w:t xml:space="preserve"> &lt; 25 ET permis &gt; 1 ET accident = 0) OU (</w:t>
+      </w:r>
+      <w:proofErr w:type="spellStart"/>
+      <w:r>
+        <w:t>age</w:t>
+      </w:r>
+      <w:proofErr w:type="spellEnd"/>
+      <w:r>
+        <w:t xml:space="preserve"> &gt; 25 ET permis &lt; 2 ET accident = 0) OU (</w:t>
+      </w:r>
+      <w:proofErr w:type="spellStart"/>
+      <w:r>
+        <w:t>age</w:t>
+      </w:r>
+      <w:proofErr w:type="spellEnd"/>
+      <w:r>
+        <w:t xml:space="preserve"> &gt; 24 ET permis &gt; 1 ET accident = 1) Alors</w:t>
+      </w:r>
+    </w:p>
+    <w:p>
+      <w:pPr>
+        <w:spacing w:line="240" w:lineRule="auto"/>
+      </w:pPr>
+      <w:r>
+        <w:t xml:space="preserve">     </w:t>
+      </w:r>
+      <w:proofErr w:type="gramStart"/>
+      <w:r>
+        <w:t>contrat</w:t>
+      </w:r>
+      <w:proofErr w:type="gramEnd"/>
+      <w:r>
+        <w:t xml:space="preserve"> = "orange"</w:t>
+      </w:r>
+    </w:p>
+    <w:p>
+      <w:pPr>
+        <w:spacing w:line="240" w:lineRule="auto"/>
+      </w:pPr>
+      <w:r>
+        <w:t xml:space="preserve">  Sinon si </w:t>
+      </w:r>
+      <w:proofErr w:type="spellStart"/>
+      <w:r>
+        <w:t>age</w:t>
+      </w:r>
+      <w:proofErr w:type="spellEnd"/>
+      <w:r>
+        <w:t xml:space="preserve"> &gt; 24 ET permis &gt; 1 ET accident = 0 Alors</w:t>
+      </w:r>
+    </w:p>
+    <w:p>
+      <w:pPr>
+        <w:spacing w:line="240" w:lineRule="auto"/>
+      </w:pPr>
+      <w:r>
+        <w:t xml:space="preserve">     </w:t>
+      </w:r>
+      <w:proofErr w:type="gramStart"/>
+      <w:r>
+        <w:t>contrat</w:t>
+      </w:r>
+      <w:proofErr w:type="gramEnd"/>
+      <w:r>
+        <w:t xml:space="preserve"> = "vert"</w:t>
+      </w:r>
+    </w:p>
+    <w:p>
+      <w:pPr>
+        <w:spacing w:line="240" w:lineRule="auto"/>
+      </w:pPr>
+      <w:r>
+        <w:t xml:space="preserve">  </w:t>
+      </w:r>
+      <w:proofErr w:type="spellStart"/>
+      <w:r>
+        <w:t>Finsi</w:t>
+      </w:r>
+      <w:proofErr w:type="spellEnd"/>
+    </w:p>
+    <w:p>
+      <w:pPr>
+        <w:spacing w:line="240" w:lineRule="auto"/>
+      </w:pPr>
+      <w:r>
+        <w:t xml:space="preserve">       Ecrire "Nous vous proposons le contrat ", contrat</w:t>
+      </w:r>
+    </w:p>
+    <w:p>
+      <w:pPr>
+        <w:spacing w:line="240" w:lineRule="auto"/>
+      </w:pPr>
+      <w:r>
+        <w:t>FIN</w:t>
+      </w:r>
       <w:bookmarkStart w:id="0" w:name="_GoBack"/>
       <w:bookmarkEnd w:id="0"/>
+    </w:p>
+    <w:p>
+      <w:pPr>
+        <w:spacing w:line="240" w:lineRule="auto"/>
+      </w:pPr>
+    </w:p>
+    <w:p>
+      <w:pPr>
+        <w:spacing w:line="240" w:lineRule="auto"/>
+      </w:pPr>
+      <w:r>
+        <w:t>Exercice 5.1</w:t>
+      </w:r>
+    </w:p>
+    <w:p>
+      <w:pPr>
+        <w:spacing w:line="240" w:lineRule="auto"/>
+      </w:pPr>
+      <w:r>
+        <w:t>DÉBUT</w:t>
+      </w:r>
+    </w:p>
+    <w:p>
+      <w:pPr>
+        <w:spacing w:line="240" w:lineRule="auto"/>
+      </w:pPr>
+      <w:r>
+        <w:t>Ecrire "Entrez un nombre entre 1 et 3"</w:t>
+      </w:r>
+    </w:p>
+    <w:p>
+      <w:pPr>
+        <w:spacing w:line="240" w:lineRule="auto"/>
+      </w:pPr>
+      <w:r>
+        <w:t>Lire n</w:t>
+      </w:r>
+    </w:p>
+    <w:p>
+      <w:pPr>
+        <w:spacing w:line="240" w:lineRule="auto"/>
+      </w:pPr>
+      <w:proofErr w:type="spellStart"/>
+      <w:r>
+        <w:t>Tantque</w:t>
+      </w:r>
+      <w:proofErr w:type="spellEnd"/>
+      <w:r>
+        <w:t xml:space="preserve"> n &lt; 1 OU n &gt; 3 </w:t>
+      </w:r>
+    </w:p>
+    <w:p>
+      <w:pPr>
+        <w:spacing w:line="240" w:lineRule="auto"/>
+      </w:pPr>
+      <w:r>
+        <w:t xml:space="preserve">        Ecrire "Vous devez entrer un nombre entre 1 et 3"</w:t>
+      </w:r>
+    </w:p>
+    <w:p>
+      <w:pPr>
+        <w:spacing w:line="240" w:lineRule="auto"/>
+      </w:pPr>
+      <w:r>
+        <w:t xml:space="preserve">        </w:t>
+      </w:r>
+      <w:proofErr w:type="gramStart"/>
+      <w:r>
+        <w:t>lire</w:t>
+      </w:r>
+      <w:proofErr w:type="gramEnd"/>
+      <w:r>
+        <w:t xml:space="preserve"> n</w:t>
+      </w:r>
+    </w:p>
+    <w:p>
+      <w:pPr>
+        <w:spacing w:line="240" w:lineRule="auto"/>
+      </w:pPr>
+      <w:proofErr w:type="spellStart"/>
+      <w:r>
+        <w:t>FinTantQue</w:t>
+      </w:r>
+      <w:proofErr w:type="spellEnd"/>
+    </w:p>
+    <w:p>
+      <w:pPr>
+        <w:spacing w:line="240" w:lineRule="auto"/>
+      </w:pPr>
+      <w:r>
+        <w:t>Ecrire "Votre numéro est ", n</w:t>
+      </w:r>
+    </w:p>
+    <w:p>
+      <w:pPr>
+        <w:spacing w:line="240" w:lineRule="auto"/>
+      </w:pPr>
+      <w:r>
+        <w:t>FIN</w:t>
+      </w:r>
+    </w:p>
+    <w:p>
+      <w:pPr>
+        <w:spacing w:line="240" w:lineRule="auto"/>
+      </w:pPr>
+    </w:p>
+    <w:p>
+      <w:pPr>
+        <w:spacing w:line="240" w:lineRule="auto"/>
+      </w:pPr>
+      <w:r>
+        <w:t>Exercice 5.2</w:t>
+      </w:r>
+    </w:p>
+    <w:p>
+      <w:pPr>
+        <w:spacing w:line="240" w:lineRule="auto"/>
+      </w:pPr>
+      <w:r>
+        <w:t>DÉBUT</w:t>
+      </w:r>
+    </w:p>
+    <w:p>
+      <w:pPr>
+        <w:spacing w:line="240" w:lineRule="auto"/>
+      </w:pPr>
+      <w:r>
+        <w:t xml:space="preserve">   Ecrire "Entrez un nombre entre 10 et 20 : "</w:t>
+      </w:r>
+    </w:p>
+    <w:p>
+      <w:pPr>
+        <w:spacing w:line="240" w:lineRule="auto"/>
+      </w:pPr>
+      <w:r>
+        <w:t xml:space="preserve">     LIRE nombre</w:t>
+      </w:r>
+    </w:p>
+    <w:p>
+      <w:pPr>
+        <w:spacing w:line="240" w:lineRule="auto"/>
+      </w:pPr>
+      <w:r>
+        <w:t xml:space="preserve">     TANTQUE nombre &lt; 10 OU nombre &gt; 20 FAIRE</w:t>
+      </w:r>
+    </w:p>
+    <w:p>
+      <w:pPr>
+        <w:spacing w:line="240" w:lineRule="auto"/>
+      </w:pPr>
+      <w:r>
+        <w:t xml:space="preserve">        SI nombre &lt; 10 ALORS</w:t>
+      </w:r>
+    </w:p>
+    <w:p>
+      <w:pPr>
+        <w:spacing w:line="240" w:lineRule="auto"/>
+      </w:pPr>
+      <w:r>
+        <w:t xml:space="preserve">           ÉCRIRE "Plus grand !"</w:t>
+      </w:r>
+    </w:p>
+    <w:p>
+      <w:pPr>
+        <w:spacing w:line="240" w:lineRule="auto"/>
+      </w:pPr>
+      <w:r>
+        <w:t xml:space="preserve">           LIRE nombre</w:t>
+      </w:r>
+    </w:p>
+    <w:p>
+      <w:pPr>
+        <w:spacing w:line="240" w:lineRule="auto"/>
+      </w:pPr>
+      <w:r>
+        <w:t xml:space="preserve">        SINON SI nombre &gt; 20 ALORS</w:t>
+      </w:r>
+    </w:p>
+    <w:p>
+      <w:pPr>
+        <w:spacing w:line="240" w:lineRule="auto"/>
+      </w:pPr>
+      <w:r>
+        <w:lastRenderedPageBreak/>
+        <w:t xml:space="preserve">           ÉCRIRE "Plus petit !"</w:t>
+      </w:r>
+    </w:p>
+    <w:p>
+      <w:pPr>
+        <w:spacing w:line="240" w:lineRule="auto"/>
+      </w:pPr>
+      <w:r>
+        <w:t xml:space="preserve">           LIRE nombre</w:t>
+      </w:r>
+    </w:p>
+    <w:p>
+      <w:pPr>
+        <w:spacing w:line="240" w:lineRule="auto"/>
+      </w:pPr>
+      <w:r>
+        <w:t xml:space="preserve">        FINSI</w:t>
+      </w:r>
+    </w:p>
+    <w:p>
+      <w:pPr>
+        <w:spacing w:line="240" w:lineRule="auto"/>
+      </w:pPr>
+      <w:r>
+        <w:t xml:space="preserve">     FINTANTQUE</w:t>
+      </w:r>
+    </w:p>
+    <w:p>
+      <w:pPr>
+        <w:spacing w:line="240" w:lineRule="auto"/>
+      </w:pPr>
+      <w:r>
+        <w:t xml:space="preserve">     ÉCRIRE "Votre numéro est : ", nombre         </w:t>
+      </w:r>
+    </w:p>
+    <w:p>
+      <w:pPr>
+        <w:spacing w:line="240" w:lineRule="auto"/>
+      </w:pPr>
+      <w:r>
+        <w:t>FIN</w:t>
+      </w:r>
+    </w:p>
+    <w:p>
+      <w:pPr>
+        <w:spacing w:line="240" w:lineRule="auto"/>
+      </w:pPr>
+    </w:p>
+    <w:p>
+      <w:pPr>
+        <w:spacing w:line="240" w:lineRule="auto"/>
+      </w:pPr>
+      <w:r>
+        <w:t>Exercice 5.3</w:t>
+      </w:r>
+    </w:p>
+    <w:p>
+      <w:pPr>
+        <w:spacing w:line="240" w:lineRule="auto"/>
+      </w:pPr>
+      <w:r>
+        <w:t>DÉBUT</w:t>
+      </w:r>
+    </w:p>
+    <w:p>
+      <w:pPr>
+        <w:spacing w:line="240" w:lineRule="auto"/>
+      </w:pPr>
+      <w:r>
+        <w:t>Ecrire "Entrez un nombre : "</w:t>
+      </w:r>
+    </w:p>
+    <w:p>
+      <w:pPr>
+        <w:spacing w:line="240" w:lineRule="auto"/>
+      </w:pPr>
+      <w:r>
+        <w:t>Lire nombre</w:t>
+      </w:r>
+    </w:p>
+    <w:p>
+      <w:pPr>
+        <w:spacing w:line="240" w:lineRule="auto"/>
+      </w:pPr>
+      <w:r>
+        <w:t>Stop = nombre + 10</w:t>
+      </w:r>
+    </w:p>
+    <w:p>
+      <w:pPr>
+        <w:spacing w:line="240" w:lineRule="auto"/>
+      </w:pPr>
+      <w:r>
+        <w:t>TANTQUE nombre &lt; Stop FAIRE</w:t>
+      </w:r>
+    </w:p>
+    <w:p>
+      <w:pPr>
+        <w:spacing w:line="240" w:lineRule="auto"/>
+      </w:pPr>
+      <w:r>
+        <w:t xml:space="preserve">    </w:t>
+      </w:r>
+      <w:proofErr w:type="gramStart"/>
+      <w:r>
+        <w:t>nombre</w:t>
+      </w:r>
+      <w:proofErr w:type="gramEnd"/>
+      <w:r>
+        <w:t xml:space="preserve"> = nombre + 1</w:t>
+      </w:r>
+    </w:p>
+    <w:p>
+      <w:pPr>
+        <w:spacing w:line="240" w:lineRule="auto"/>
+      </w:pPr>
+      <w:r>
+        <w:t xml:space="preserve">    Ecrire nombre</w:t>
+      </w:r>
+    </w:p>
+    <w:p>
+      <w:pPr>
+        <w:spacing w:line="240" w:lineRule="auto"/>
+      </w:pPr>
+      <w:r>
+        <w:t>FINTANTQUE</w:t>
+      </w:r>
+    </w:p>
+    <w:p>
+      <w:pPr>
+        <w:spacing w:line="240" w:lineRule="auto"/>
+      </w:pPr>
+      <w:r>
+        <w:t>FIN</w:t>
+      </w:r>
+    </w:p>
+    <w:p>
+      <w:pPr>
+        <w:spacing w:line="240" w:lineRule="auto"/>
+      </w:pPr>
+      <w:r>
+        <w:t>Exercice 5.4</w:t>
+      </w:r>
+    </w:p>
+    <w:p>
+      <w:pPr>
+        <w:spacing w:line="240" w:lineRule="auto"/>
+      </w:pPr>
+      <w:r>
+        <w:t>DÉBUT</w:t>
+      </w:r>
+    </w:p>
+    <w:p>
+      <w:pPr>
+        <w:spacing w:line="240" w:lineRule="auto"/>
+      </w:pPr>
+      <w:r>
+        <w:t xml:space="preserve">   ÉCRIRE "Entrez un nombre : "</w:t>
+      </w:r>
+    </w:p>
+    <w:p>
+      <w:pPr>
+        <w:spacing w:line="240" w:lineRule="auto"/>
+      </w:pPr>
+      <w:r>
+        <w:t xml:space="preserve">   Lire nombre</w:t>
+      </w:r>
+    </w:p>
+    <w:p>
+      <w:pPr>
+        <w:spacing w:line="240" w:lineRule="auto"/>
+      </w:pPr>
+      <w:r>
+        <w:t xml:space="preserve">   </w:t>
+      </w:r>
+      <w:proofErr w:type="gramStart"/>
+      <w:r>
+        <w:t>multi</w:t>
+      </w:r>
+      <w:proofErr w:type="gramEnd"/>
+      <w:r>
+        <w:t xml:space="preserve"> = 0</w:t>
+      </w:r>
+    </w:p>
+    <w:p>
+      <w:pPr>
+        <w:spacing w:line="240" w:lineRule="auto"/>
+      </w:pPr>
+      <w:r>
+        <w:t xml:space="preserve">   TANTQUE multi &lt; 10 FAIRE</w:t>
+      </w:r>
+    </w:p>
+    <w:p>
+      <w:pPr>
+        <w:spacing w:line="240" w:lineRule="auto"/>
+      </w:pPr>
+      <w:r>
+        <w:t xml:space="preserve">      </w:t>
+      </w:r>
+      <w:proofErr w:type="gramStart"/>
+      <w:r>
+        <w:t>multi</w:t>
+      </w:r>
+      <w:proofErr w:type="gramEnd"/>
+      <w:r>
+        <w:t xml:space="preserve"> = multi + 1</w:t>
+      </w:r>
+    </w:p>
+    <w:p>
+      <w:pPr>
+        <w:spacing w:line="240" w:lineRule="auto"/>
+      </w:pPr>
+      <w:r>
+        <w:t xml:space="preserve">      ÉCRIRE nombre, " x ", multi, " = ", (nombre * multi)</w:t>
+      </w:r>
+    </w:p>
+    <w:p>
+      <w:pPr>
+        <w:spacing w:line="240" w:lineRule="auto"/>
+      </w:pPr>
+      <w:r>
+        <w:t xml:space="preserve">   FINTANTQUE           </w:t>
+      </w:r>
+    </w:p>
+    <w:p>
+      <w:pPr>
+        <w:spacing w:line="240" w:lineRule="auto"/>
+      </w:pPr>
+      <w:r>
+        <w:t>FIN</w:t>
+      </w:r>
+    </w:p>
+    <w:p>
+      <w:pPr>
+        <w:spacing w:line="240" w:lineRule="auto"/>
+      </w:pPr>
+    </w:p>
+    <w:p>
+      <w:pPr>
+        <w:spacing w:line="240" w:lineRule="auto"/>
+      </w:pPr>
+      <w:r>
+        <w:t>Exercice 5.5</w:t>
+      </w:r>
+    </w:p>
+    <w:p>
+      <w:pPr>
+        <w:spacing w:line="240" w:lineRule="auto"/>
+      </w:pPr>
+      <w:r>
+        <w:t>DÉBUT</w:t>
+      </w:r>
+    </w:p>
+    <w:p>
+      <w:pPr>
+        <w:spacing w:line="240" w:lineRule="auto"/>
+      </w:pPr>
+      <w:r>
+        <w:t xml:space="preserve">   ÉCRIRE "Entrez un nombre : "</w:t>
+      </w:r>
+    </w:p>
+    <w:p>
+      <w:pPr>
+        <w:spacing w:line="240" w:lineRule="auto"/>
+      </w:pPr>
+      <w:r>
+        <w:t xml:space="preserve">   LIRE nombre</w:t>
+      </w:r>
+    </w:p>
+    <w:p>
+      <w:pPr>
+        <w:spacing w:line="240" w:lineRule="auto"/>
+      </w:pPr>
+      <w:r>
+        <w:t xml:space="preserve">   </w:t>
+      </w:r>
+      <w:proofErr w:type="spellStart"/>
+      <w:proofErr w:type="gramStart"/>
+      <w:r>
+        <w:t>calc</w:t>
+      </w:r>
+      <w:proofErr w:type="spellEnd"/>
+      <w:proofErr w:type="gramEnd"/>
+      <w:r>
+        <w:t xml:space="preserve"> = 0</w:t>
+      </w:r>
+    </w:p>
+    <w:p>
+      <w:pPr>
+        <w:spacing w:line="240" w:lineRule="auto"/>
+      </w:pPr>
+      <w:r>
+        <w:lastRenderedPageBreak/>
+        <w:t xml:space="preserve">   </w:t>
+      </w:r>
+      <w:proofErr w:type="spellStart"/>
+      <w:proofErr w:type="gramStart"/>
+      <w:r>
+        <w:t>enti</w:t>
+      </w:r>
+      <w:proofErr w:type="spellEnd"/>
+      <w:proofErr w:type="gramEnd"/>
+      <w:r>
+        <w:t xml:space="preserve"> = 0</w:t>
+      </w:r>
+    </w:p>
+    <w:p>
+      <w:pPr>
+        <w:spacing w:line="240" w:lineRule="auto"/>
+      </w:pPr>
+      <w:r>
+        <w:t xml:space="preserve">   TANTQUE </w:t>
+      </w:r>
+      <w:proofErr w:type="spellStart"/>
+      <w:r>
+        <w:t>enti</w:t>
+      </w:r>
+      <w:proofErr w:type="spellEnd"/>
+      <w:r>
+        <w:t xml:space="preserve"> &lt; nombre FAIRE</w:t>
+      </w:r>
+    </w:p>
+    <w:p>
+      <w:pPr>
+        <w:spacing w:line="240" w:lineRule="auto"/>
+      </w:pPr>
+      <w:r>
+        <w:t xml:space="preserve">       </w:t>
+      </w:r>
+      <w:proofErr w:type="spellStart"/>
+      <w:proofErr w:type="gramStart"/>
+      <w:r>
+        <w:t>enti</w:t>
+      </w:r>
+      <w:proofErr w:type="spellEnd"/>
+      <w:proofErr w:type="gramEnd"/>
+      <w:r>
+        <w:t xml:space="preserve"> = </w:t>
+      </w:r>
+      <w:proofErr w:type="spellStart"/>
+      <w:r>
+        <w:t>enti</w:t>
+      </w:r>
+      <w:proofErr w:type="spellEnd"/>
+      <w:r>
+        <w:t xml:space="preserve"> + 1</w:t>
+      </w:r>
+    </w:p>
+    <w:p>
+      <w:pPr>
+        <w:spacing w:line="240" w:lineRule="auto"/>
+      </w:pPr>
+      <w:r>
+        <w:t xml:space="preserve">       </w:t>
+      </w:r>
+      <w:proofErr w:type="spellStart"/>
+      <w:proofErr w:type="gramStart"/>
+      <w:r>
+        <w:t>calc</w:t>
+      </w:r>
+      <w:proofErr w:type="spellEnd"/>
+      <w:proofErr w:type="gramEnd"/>
+      <w:r>
+        <w:t xml:space="preserve"> = </w:t>
+      </w:r>
+      <w:proofErr w:type="spellStart"/>
+      <w:r>
+        <w:t>calc</w:t>
+      </w:r>
+      <w:proofErr w:type="spellEnd"/>
+      <w:r>
+        <w:t xml:space="preserve"> + </w:t>
+      </w:r>
+      <w:proofErr w:type="spellStart"/>
+      <w:r>
+        <w:t>enti</w:t>
+      </w:r>
+      <w:proofErr w:type="spellEnd"/>
+    </w:p>
+    <w:p>
+      <w:pPr>
+        <w:spacing w:line="240" w:lineRule="auto"/>
+      </w:pPr>
+      <w:r>
+        <w:t xml:space="preserve">   FINTANTQUE           </w:t>
+      </w:r>
+    </w:p>
+    <w:p>
+      <w:pPr>
+        <w:spacing w:line="240" w:lineRule="auto"/>
+      </w:pPr>
+      <w:r>
+        <w:t xml:space="preserve">   ÉCRIRE "La somme des entiers est : ", </w:t>
+      </w:r>
+      <w:proofErr w:type="spellStart"/>
+      <w:r>
+        <w:t>calc</w:t>
+      </w:r>
+      <w:proofErr w:type="spellEnd"/>
+    </w:p>
+    <w:p>
+      <w:pPr>
+        <w:spacing w:line="240" w:lineRule="auto"/>
+      </w:pPr>
+      <w:r>
+        <w:t>FIN</w:t>
+      </w:r>
+    </w:p>
+    <w:p>
+      <w:pPr>
+        <w:spacing w:line="240" w:lineRule="auto"/>
+      </w:pPr>
+    </w:p>
+    <w:p>
+      <w:pPr>
+        <w:spacing w:line="240" w:lineRule="auto"/>
+      </w:pPr>
+      <w:r>
+        <w:t>Exercice 5.6</w:t>
+      </w:r>
+    </w:p>
+    <w:p>
+      <w:pPr>
+        <w:spacing w:line="240" w:lineRule="auto"/>
+      </w:pPr>
+      <w:r>
+        <w:t>DÉBUT</w:t>
+      </w:r>
+    </w:p>
+    <w:p>
+      <w:pPr>
+        <w:spacing w:line="240" w:lineRule="auto"/>
+      </w:pPr>
+      <w:r>
+        <w:t xml:space="preserve">   ÉCRIRE "Entrez un nombre : "</w:t>
+      </w:r>
+    </w:p>
+    <w:p>
+      <w:pPr>
+        <w:spacing w:line="240" w:lineRule="auto"/>
+      </w:pPr>
+      <w:r>
+        <w:t xml:space="preserve">   LIRE nombre</w:t>
+      </w:r>
+    </w:p>
+    <w:p>
+      <w:pPr>
+        <w:spacing w:line="240" w:lineRule="auto"/>
+      </w:pPr>
+      <w:r>
+        <w:t xml:space="preserve">   </w:t>
+      </w:r>
+      <w:proofErr w:type="gramStart"/>
+      <w:r>
+        <w:t>factor</w:t>
+      </w:r>
+      <w:proofErr w:type="gramEnd"/>
+      <w:r>
+        <w:t xml:space="preserve"> = 1</w:t>
+      </w:r>
+    </w:p>
+    <w:p>
+      <w:pPr>
+        <w:spacing w:line="240" w:lineRule="auto"/>
+      </w:pPr>
+      <w:r>
+        <w:t xml:space="preserve">   POUR i = 1 JUSQU'À nombre FAIRE</w:t>
+      </w:r>
+    </w:p>
+    <w:p>
+      <w:pPr>
+        <w:spacing w:line="240" w:lineRule="auto"/>
+      </w:pPr>
+      <w:r>
+        <w:t xml:space="preserve">       </w:t>
+      </w:r>
+      <w:proofErr w:type="gramStart"/>
+      <w:r>
+        <w:t>factor</w:t>
+      </w:r>
+      <w:proofErr w:type="gramEnd"/>
+      <w:r>
+        <w:t xml:space="preserve"> = factor * i</w:t>
+      </w:r>
+    </w:p>
+    <w:p>
+      <w:pPr>
+        <w:spacing w:line="240" w:lineRule="auto"/>
+      </w:pPr>
+      <w:r>
+        <w:t xml:space="preserve">       ÉCRIRE factor</w:t>
+      </w:r>
+    </w:p>
+    <w:p>
+      <w:pPr>
+        <w:spacing w:line="240" w:lineRule="auto"/>
+      </w:pPr>
+      <w:r>
+        <w:t xml:space="preserve">   FINPOUR</w:t>
+      </w:r>
+    </w:p>
+    <w:p>
+      <w:pPr>
+        <w:spacing w:line="240" w:lineRule="auto"/>
+      </w:pPr>
+      <w:r>
+        <w:t>FIN</w:t>
+      </w:r>
+    </w:p>
+    <w:p>
+      <w:pPr>
+        <w:spacing w:line="240" w:lineRule="auto"/>
+      </w:pPr>
+    </w:p>
+    <w:p>
+      <w:pPr>
+        <w:spacing w:line="240" w:lineRule="auto"/>
+      </w:pPr>
+      <w:r>
+        <w:t>Exercice 5.7</w:t>
+      </w:r>
+    </w:p>
+    <w:p>
+      <w:pPr>
+        <w:spacing w:line="240" w:lineRule="auto"/>
+      </w:pPr>
+      <w:r>
+        <w:t>DÉBUT</w:t>
+      </w:r>
+    </w:p>
+    <w:p>
+      <w:pPr>
+        <w:spacing w:line="240" w:lineRule="auto"/>
+      </w:pPr>
+      <w:r>
+        <w:t xml:space="preserve">   </w:t>
+      </w:r>
+      <w:proofErr w:type="gramStart"/>
+      <w:r>
+        <w:t>high</w:t>
+      </w:r>
+      <w:proofErr w:type="gramEnd"/>
+      <w:r>
+        <w:t xml:space="preserve"> = 0</w:t>
+      </w:r>
+    </w:p>
+    <w:p>
+      <w:pPr>
+        <w:spacing w:line="240" w:lineRule="auto"/>
+      </w:pPr>
+      <w:r>
+        <w:t xml:space="preserve">   </w:t>
+      </w:r>
+      <w:proofErr w:type="gramStart"/>
+      <w:r>
+        <w:t>count</w:t>
+      </w:r>
+      <w:proofErr w:type="gramEnd"/>
+      <w:r>
+        <w:t xml:space="preserve"> = 0</w:t>
+      </w:r>
+    </w:p>
+    <w:p>
+      <w:pPr>
+        <w:spacing w:line="240" w:lineRule="auto"/>
+      </w:pPr>
+      <w:r>
+        <w:t xml:space="preserve">   POUR i = 1 JUSQU'À 20 FAIRE</w:t>
+      </w:r>
+    </w:p>
+    <w:p>
+      <w:pPr>
+        <w:spacing w:line="240" w:lineRule="auto"/>
+      </w:pPr>
+      <w:r>
+        <w:t xml:space="preserve">      ÉCRIRE "Entrez un nombre : "</w:t>
+      </w:r>
+    </w:p>
+    <w:p>
+      <w:pPr>
+        <w:spacing w:line="240" w:lineRule="auto"/>
+      </w:pPr>
+      <w:r>
+        <w:t xml:space="preserve">      LIRE nombre</w:t>
+      </w:r>
+    </w:p>
+    <w:p>
+      <w:pPr>
+        <w:spacing w:line="240" w:lineRule="auto"/>
+      </w:pPr>
+      <w:r>
+        <w:t xml:space="preserve">      SI nombre &gt; high ALORS</w:t>
+      </w:r>
+    </w:p>
+    <w:p>
+      <w:pPr>
+        <w:spacing w:line="240" w:lineRule="auto"/>
+      </w:pPr>
+      <w:r>
+        <w:t xml:space="preserve">          </w:t>
+      </w:r>
+      <w:proofErr w:type="gramStart"/>
+      <w:r>
+        <w:t>high</w:t>
+      </w:r>
+      <w:proofErr w:type="gramEnd"/>
+      <w:r>
+        <w:t xml:space="preserve"> = nombre</w:t>
+      </w:r>
+    </w:p>
+    <w:p>
+      <w:pPr>
+        <w:spacing w:line="240" w:lineRule="auto"/>
+      </w:pPr>
+      <w:r>
+        <w:t xml:space="preserve">          </w:t>
+      </w:r>
+      <w:proofErr w:type="gramStart"/>
+      <w:r>
+        <w:t>count</w:t>
+      </w:r>
+      <w:proofErr w:type="gramEnd"/>
+      <w:r>
+        <w:t xml:space="preserve"> = i</w:t>
+      </w:r>
+    </w:p>
+    <w:p>
+      <w:pPr>
+        <w:spacing w:line="240" w:lineRule="auto"/>
+      </w:pPr>
+      <w:r>
+        <w:t xml:space="preserve">      FINSI</w:t>
+      </w:r>
+    </w:p>
+    <w:p>
+      <w:pPr>
+        <w:spacing w:line="240" w:lineRule="auto"/>
+      </w:pPr>
+      <w:r>
+        <w:t xml:space="preserve">   FINPOUR</w:t>
+      </w:r>
+    </w:p>
+    <w:p>
+      <w:pPr>
+        <w:spacing w:line="240" w:lineRule="auto"/>
+      </w:pPr>
+      <w:r>
+        <w:t xml:space="preserve">   ÉCRIRE "Le plus grand de ces nombres est : ", high</w:t>
+      </w:r>
+    </w:p>
+    <w:p>
+      <w:pPr>
+        <w:spacing w:line="240" w:lineRule="auto"/>
+      </w:pPr>
+      <w:r>
+        <w:t xml:space="preserve">   ÉCRIRE "C'était le nombre numéro ", count</w:t>
+      </w:r>
+    </w:p>
+    <w:p>
+      <w:pPr>
+        <w:spacing w:line="240" w:lineRule="auto"/>
+      </w:pPr>
+      <w:r>
+        <w:lastRenderedPageBreak/>
+        <w:t>FIN</w:t>
+      </w:r>
+    </w:p>
+    <w:p>
+      <w:pPr>
+        <w:spacing w:line="240" w:lineRule="auto"/>
+      </w:pPr>
+    </w:p>
+    <w:p>
+      <w:pPr>
+        <w:spacing w:line="240" w:lineRule="auto"/>
+      </w:pPr>
+      <w:r>
+        <w:t>Exercice 5.8</w:t>
+      </w:r>
+    </w:p>
+    <w:p>
+      <w:pPr>
+        <w:spacing w:line="240" w:lineRule="auto"/>
+      </w:pPr>
+      <w:r>
+        <w:t>DÉBUT</w:t>
+      </w:r>
+    </w:p>
+    <w:p>
+      <w:pPr>
+        <w:spacing w:line="240" w:lineRule="auto"/>
+      </w:pPr>
+      <w:r>
+        <w:t xml:space="preserve">   </w:t>
+      </w:r>
+      <w:proofErr w:type="gramStart"/>
+      <w:r>
+        <w:t>high</w:t>
+      </w:r>
+      <w:proofErr w:type="gramEnd"/>
+      <w:r>
+        <w:t xml:space="preserve"> = 0</w:t>
+      </w:r>
+    </w:p>
+    <w:p>
+      <w:pPr>
+        <w:spacing w:line="240" w:lineRule="auto"/>
+      </w:pPr>
+      <w:r>
+        <w:t xml:space="preserve">   </w:t>
+      </w:r>
+      <w:proofErr w:type="gramStart"/>
+      <w:r>
+        <w:t>count</w:t>
+      </w:r>
+      <w:proofErr w:type="gramEnd"/>
+      <w:r>
+        <w:t xml:space="preserve"> = 0</w:t>
+      </w:r>
+    </w:p>
+    <w:p>
+      <w:pPr>
+        <w:spacing w:line="240" w:lineRule="auto"/>
+      </w:pPr>
+      <w:r>
+        <w:t xml:space="preserve">   </w:t>
+      </w:r>
+      <w:proofErr w:type="gramStart"/>
+      <w:r>
+        <w:t>nombre</w:t>
+      </w:r>
+      <w:proofErr w:type="gramEnd"/>
+      <w:r>
+        <w:t xml:space="preserve"> = 1</w:t>
+      </w:r>
+    </w:p>
+    <w:p>
+      <w:pPr>
+        <w:spacing w:line="240" w:lineRule="auto"/>
+      </w:pPr>
+      <w:r>
+        <w:t xml:space="preserve">   TANTQUE nombre &lt;&gt; 0 FAIRE</w:t>
+      </w:r>
+    </w:p>
+    <w:p>
+      <w:pPr>
+        <w:spacing w:line="240" w:lineRule="auto"/>
+      </w:pPr>
+      <w:r>
+        <w:t xml:space="preserve">      ÉCRIRE "Entrez un nombre : "</w:t>
+      </w:r>
+    </w:p>
+    <w:p>
+      <w:pPr>
+        <w:spacing w:line="240" w:lineRule="auto"/>
+      </w:pPr>
+      <w:r>
+        <w:t xml:space="preserve">      LIRE nombre</w:t>
+      </w:r>
+    </w:p>
+    <w:p>
+      <w:pPr>
+        <w:spacing w:line="240" w:lineRule="auto"/>
+      </w:pPr>
+      <w:r>
+        <w:t xml:space="preserve">      SI nombre &gt; high ALORS</w:t>
+      </w:r>
+    </w:p>
+    <w:p>
+      <w:pPr>
+        <w:spacing w:line="240" w:lineRule="auto"/>
+      </w:pPr>
+      <w:r>
+        <w:t xml:space="preserve">          </w:t>
+      </w:r>
+      <w:proofErr w:type="gramStart"/>
+      <w:r>
+        <w:t>high</w:t>
+      </w:r>
+      <w:proofErr w:type="gramEnd"/>
+      <w:r>
+        <w:t xml:space="preserve"> = nombre</w:t>
+      </w:r>
+    </w:p>
+    <w:p>
+      <w:pPr>
+        <w:spacing w:line="240" w:lineRule="auto"/>
+      </w:pPr>
+      <w:r>
+        <w:t xml:space="preserve">          </w:t>
+      </w:r>
+      <w:proofErr w:type="gramStart"/>
+      <w:r>
+        <w:t>count</w:t>
+      </w:r>
+      <w:proofErr w:type="gramEnd"/>
+      <w:r>
+        <w:t xml:space="preserve"> = count + 1</w:t>
+      </w:r>
+    </w:p>
+    <w:p>
+      <w:pPr>
+        <w:spacing w:line="240" w:lineRule="auto"/>
+      </w:pPr>
+      <w:r>
+        <w:t xml:space="preserve">      FINSI</w:t>
+      </w:r>
+    </w:p>
+    <w:p>
+      <w:pPr>
+        <w:spacing w:line="240" w:lineRule="auto"/>
+      </w:pPr>
+      <w:r>
+        <w:t xml:space="preserve">   FINTANTQUE</w:t>
+      </w:r>
+    </w:p>
+    <w:p>
+      <w:pPr>
+        <w:spacing w:line="240" w:lineRule="auto"/>
+      </w:pPr>
+      <w:r>
+        <w:t xml:space="preserve">  </w:t>
+      </w:r>
+    </w:p>
+    <w:p>
+      <w:pPr>
+        <w:spacing w:line="240" w:lineRule="auto"/>
+      </w:pPr>
+      <w:r>
+        <w:t xml:space="preserve">   ÉCRIRE "Le plus grand de ces nombres est : ", high</w:t>
+      </w:r>
+    </w:p>
+    <w:p>
+      <w:pPr>
+        <w:spacing w:line="240" w:lineRule="auto"/>
+      </w:pPr>
+      <w:r>
+        <w:t xml:space="preserve">   ÉCRIRE "C'était le nombre numéro ", count</w:t>
+      </w:r>
+    </w:p>
+    <w:p>
+      <w:pPr>
+        <w:spacing w:line="240" w:lineRule="auto"/>
+      </w:pPr>
+      <w:r>
+        <w:t>FIN</w:t>
+      </w:r>
+    </w:p>
+    <w:p>
+      <w:pPr>
+        <w:spacing w:line="240" w:lineRule="auto"/>
+      </w:pPr>
+    </w:p>
+    <w:p>
+      <w:pPr>
+        <w:spacing w:line="240" w:lineRule="auto"/>
+      </w:pPr>
+      <w:r>
+        <w:t>Exercice 5.9</w:t>
+      </w:r>
+    </w:p>
+    <w:p>
+      <w:pPr>
+        <w:spacing w:line="240" w:lineRule="auto"/>
+      </w:pPr>
+      <w:r>
+        <w:t>Je n’ai rien compris</w:t>
+      </w:r>
+    </w:p>
+    <w:p>
+      <w:pPr>
+        <w:spacing w:line="240" w:lineRule="auto"/>
+      </w:pPr>
+    </w:p>
+    <w:p>
+      <w:pPr>
+        <w:spacing w:line="240" w:lineRule="auto"/>
+      </w:pPr>
+      <w:r>
+        <w:t>Exercice 5.10</w:t>
+      </w:r>
+    </w:p>
+    <w:p>
+      <w:pPr>
+        <w:spacing w:line="240" w:lineRule="auto"/>
+      </w:pPr>
+      <w:r>
+        <w:t>DÉBUT</w:t>
+      </w:r>
+    </w:p>
+    <w:p>
+      <w:pPr>
+        <w:spacing w:line="240" w:lineRule="auto"/>
+      </w:pPr>
+      <w:r>
+        <w:t xml:space="preserve">   ÉCRIRE "Entrez le nombre de chevaux partants : "</w:t>
+      </w:r>
+    </w:p>
+    <w:p>
+      <w:pPr>
+        <w:spacing w:line="240" w:lineRule="auto"/>
+      </w:pPr>
+      <w:r>
+        <w:t xml:space="preserve">   LIRE partants</w:t>
+      </w:r>
+    </w:p>
+    <w:p>
+      <w:pPr>
+        <w:spacing w:line="240" w:lineRule="auto"/>
+      </w:pPr>
+      <w:r>
+        <w:t xml:space="preserve">   ÉCRIRE "Entrez le nombre de chevaux joués : "</w:t>
+      </w:r>
+    </w:p>
+    <w:p>
+      <w:pPr>
+        <w:spacing w:line="240" w:lineRule="auto"/>
+      </w:pPr>
+      <w:r>
+        <w:t xml:space="preserve">   LIRE joues</w:t>
+      </w:r>
+    </w:p>
+    <w:p>
+      <w:pPr>
+        <w:spacing w:line="240" w:lineRule="auto"/>
+      </w:pPr>
+      <w:r>
+        <w:t xml:space="preserve">   A = 1</w:t>
+      </w:r>
+    </w:p>
+    <w:p>
+      <w:pPr>
+        <w:spacing w:line="240" w:lineRule="auto"/>
+      </w:pPr>
+      <w:r>
+        <w:t xml:space="preserve">   B = 1</w:t>
+      </w:r>
+    </w:p>
+    <w:p>
+      <w:pPr>
+        <w:spacing w:line="240" w:lineRule="auto"/>
+      </w:pPr>
+      <w:r>
+        <w:t xml:space="preserve">   POUR i = 1 JUSQU'À joues FAIRE</w:t>
+      </w:r>
+    </w:p>
+    <w:p>
+      <w:pPr>
+        <w:spacing w:line="240" w:lineRule="auto"/>
+      </w:pPr>
+      <w:r>
+        <w:t xml:space="preserve">       </w:t>
+      </w:r>
+      <w:proofErr w:type="gramStart"/>
+      <w:r>
+        <w:t>ordre</w:t>
+      </w:r>
+      <w:proofErr w:type="gramEnd"/>
+      <w:r>
+        <w:t xml:space="preserve"> = ordre * (i + partants - joues)</w:t>
+      </w:r>
+    </w:p>
+    <w:p>
+      <w:pPr>
+        <w:spacing w:line="240" w:lineRule="auto"/>
+      </w:pPr>
+      <w:r>
+        <w:lastRenderedPageBreak/>
+        <w:t xml:space="preserve">       </w:t>
+      </w:r>
+      <w:proofErr w:type="spellStart"/>
+      <w:proofErr w:type="gramStart"/>
+      <w:r>
+        <w:t>desordre</w:t>
+      </w:r>
+      <w:proofErr w:type="spellEnd"/>
+      <w:proofErr w:type="gramEnd"/>
+      <w:r>
+        <w:t xml:space="preserve"> = </w:t>
+      </w:r>
+      <w:proofErr w:type="spellStart"/>
+      <w:r>
+        <w:t>desordre</w:t>
+      </w:r>
+      <w:proofErr w:type="spellEnd"/>
+      <w:r>
+        <w:t xml:space="preserve"> * i</w:t>
+      </w:r>
+    </w:p>
+    <w:p>
+      <w:pPr>
+        <w:spacing w:line="240" w:lineRule="auto"/>
+      </w:pPr>
+      <w:r>
+        <w:t xml:space="preserve">   FINPOUR</w:t>
+      </w:r>
+    </w:p>
+    <w:p>
+      <w:pPr>
+        <w:spacing w:line="240" w:lineRule="auto"/>
+      </w:pPr>
+      <w:r>
+        <w:t xml:space="preserve">   ÉCRIRE "Dans l'ordre, une chance sur ", ordre</w:t>
+      </w:r>
+    </w:p>
+    <w:p>
+      <w:pPr>
+        <w:spacing w:line="240" w:lineRule="auto"/>
+      </w:pPr>
+      <w:r>
+        <w:t xml:space="preserve">   ÉCRIRE "Dans le désordre, une chance sur ", ordre / </w:t>
+      </w:r>
+      <w:proofErr w:type="spellStart"/>
+      <w:r>
+        <w:t>desordre</w:t>
+      </w:r>
+      <w:proofErr w:type="spellEnd"/>
+    </w:p>
+    <w:p>
+      <w:pPr>
+        <w:spacing w:line="240" w:lineRule="auto"/>
+      </w:pPr>
+      <w:r>
+        <w:t>FIN</w:t>
+      </w:r>
     </w:p>
     <w:sectPr>
       <w:pgSz w:w="11906" w:h="16838"/>

</xml_diff>